<commit_message>
Updated meeting minutes from 29/09/17
</commit_message>
<xml_diff>
--- a/Minutes/Meeting minutes 29th Sep.docx
+++ b/Minutes/Meeting minutes 29th Sep.docx
@@ -528,16 +528,7 @@
           <w:b/>
           <w:sz w:val="24"/>
         </w:rPr>
-        <w:t xml:space="preserve"> Presented and discussed concep</w:t>
-      </w:r>
-      <w:bookmarkStart w:id="0" w:name="_GoBack"/>
-      <w:bookmarkEnd w:id="0"/>
-      <w:r>
-        <w:rPr>
-          <w:b/>
-          <w:sz w:val="24"/>
-        </w:rPr>
-        <w:t>t art for Planet V-pet simulator.</w:t>
+        <w:t xml:space="preserve"> Introduction to meeting agenda. </w:t>
       </w:r>
     </w:p>
     <w:p>
@@ -587,14 +578,7 @@
           <w:b/>
           <w:sz w:val="24"/>
         </w:rPr>
-        <w:t>Discu</w:t>
-      </w:r>
-      <w:r>
-        <w:rPr>
-          <w:b/>
-          <w:sz w:val="24"/>
-        </w:rPr>
-        <w:t xml:space="preserve">ssed Rob’s notes. </w:t>
+        <w:t>Play tested Clicker Hero.</w:t>
       </w:r>
     </w:p>
     <w:p>
@@ -623,14 +607,168 @@
           <w:b/>
           <w:sz w:val="24"/>
         </w:rPr>
-        <w:t xml:space="preserve">m: Meeting Adjourned. </w:t>
-      </w:r>
-      <w:r>
-        <w:rPr>
-          <w:b/>
-          <w:sz w:val="24"/>
-        </w:rPr>
-        <w:t xml:space="preserve"> </w:t>
+        <w:t>m</w:t>
+      </w:r>
+      <w:r>
+        <w:rPr>
+          <w:b/>
+          <w:sz w:val="24"/>
+        </w:rPr>
+        <w:t xml:space="preserve"> – 1:20pm: Discussed and analyzed Clicker hero core game loop. </w:t>
+      </w:r>
+    </w:p>
+    <w:p>
+      <w:pPr>
+        <w:pStyle w:val="ListParagraph"/>
+        <w:numPr>
+          <w:ilvl w:val="0"/>
+          <w:numId w:val="3"/>
+        </w:numPr>
+        <w:rPr>
+          <w:b/>
+          <w:i/>
+          <w:sz w:val="24"/>
+          <w:u w:val="single"/>
+        </w:rPr>
+      </w:pPr>
+      <w:r>
+        <w:rPr>
+          <w:b/>
+          <w:sz w:val="24"/>
+        </w:rPr>
+        <w:t xml:space="preserve">1:20pm – 1:25pm: Play tested Slurpy Derpy. </w:t>
+      </w:r>
+    </w:p>
+    <w:p>
+      <w:pPr>
+        <w:pStyle w:val="ListParagraph"/>
+        <w:numPr>
+          <w:ilvl w:val="0"/>
+          <w:numId w:val="3"/>
+        </w:numPr>
+        <w:rPr>
+          <w:b/>
+          <w:i/>
+          <w:sz w:val="24"/>
+          <w:u w:val="single"/>
+        </w:rPr>
+      </w:pPr>
+      <w:r>
+        <w:rPr>
+          <w:b/>
+          <w:sz w:val="24"/>
+        </w:rPr>
+        <w:t xml:space="preserve">1:25pm – 1:30pm: Discussed and analyzed Slurpy Derpy core game loop. </w:t>
+      </w:r>
+    </w:p>
+    <w:p>
+      <w:pPr>
+        <w:pStyle w:val="ListParagraph"/>
+        <w:numPr>
+          <w:ilvl w:val="0"/>
+          <w:numId w:val="3"/>
+        </w:numPr>
+        <w:rPr>
+          <w:b/>
+          <w:i/>
+          <w:sz w:val="24"/>
+          <w:u w:val="single"/>
+        </w:rPr>
+      </w:pPr>
+      <w:r>
+        <w:rPr>
+          <w:b/>
+          <w:sz w:val="24"/>
+        </w:rPr>
+        <w:t xml:space="preserve">1:30pm – 2:00pm: Play tested Realm Grinder. </w:t>
+      </w:r>
+    </w:p>
+    <w:p>
+      <w:pPr>
+        <w:pStyle w:val="ListParagraph"/>
+        <w:numPr>
+          <w:ilvl w:val="0"/>
+          <w:numId w:val="3"/>
+        </w:numPr>
+        <w:rPr>
+          <w:b/>
+          <w:i/>
+          <w:sz w:val="24"/>
+          <w:u w:val="single"/>
+        </w:rPr>
+      </w:pPr>
+      <w:r>
+        <w:rPr>
+          <w:b/>
+          <w:sz w:val="24"/>
+        </w:rPr>
+        <w:t xml:space="preserve">2:00pm – 2:30pm: Discussed ad analyzed Realm Grinder core game loop.  </w:t>
+      </w:r>
+    </w:p>
+    <w:p>
+      <w:pPr>
+        <w:pStyle w:val="ListParagraph"/>
+        <w:numPr>
+          <w:ilvl w:val="0"/>
+          <w:numId w:val="3"/>
+        </w:numPr>
+        <w:rPr>
+          <w:b/>
+          <w:i/>
+          <w:sz w:val="24"/>
+          <w:u w:val="single"/>
+        </w:rPr>
+      </w:pPr>
+      <w:r>
+        <w:rPr>
+          <w:b/>
+          <w:sz w:val="24"/>
+        </w:rPr>
+        <w:t xml:space="preserve">2:30pm – 2:35pm: Discussed similarities between core game loops. </w:t>
+      </w:r>
+    </w:p>
+    <w:p>
+      <w:pPr>
+        <w:pStyle w:val="ListParagraph"/>
+        <w:numPr>
+          <w:ilvl w:val="0"/>
+          <w:numId w:val="3"/>
+        </w:numPr>
+        <w:rPr>
+          <w:b/>
+          <w:i/>
+          <w:sz w:val="24"/>
+          <w:u w:val="single"/>
+        </w:rPr>
+      </w:pPr>
+      <w:r>
+        <w:rPr>
+          <w:b/>
+          <w:sz w:val="24"/>
+        </w:rPr>
+        <w:t xml:space="preserve">2:35pm – 2:45pm: Formulated concept ideas based on play test results. </w:t>
+      </w:r>
+    </w:p>
+    <w:p>
+      <w:pPr>
+        <w:pStyle w:val="ListParagraph"/>
+        <w:numPr>
+          <w:ilvl w:val="0"/>
+          <w:numId w:val="3"/>
+        </w:numPr>
+        <w:rPr>
+          <w:b/>
+          <w:i/>
+          <w:sz w:val="24"/>
+          <w:u w:val="single"/>
+        </w:rPr>
+      </w:pPr>
+      <w:r>
+        <w:rPr>
+          <w:b/>
+          <w:sz w:val="24"/>
+        </w:rPr>
+        <w:t xml:space="preserve">2:45pm – 2:50pm: Discussed and assigned task. </w:t>
       </w:r>
     </w:p>
     <w:p>
@@ -671,10 +809,7 @@
         <w:contextualSpacing/>
       </w:pPr>
       <w:r>
-        <w:t>1</w:t>
-      </w:r>
-      <w:r>
-        <w:t>5</w:t>
+        <w:t>50</w:t>
       </w:r>
       <w:r>
         <w:t>mins</w:t>
@@ -718,80 +853,26 @@
         <w:rPr>
           <w:sz w:val="24"/>
         </w:rPr>
-        <w:t xml:space="preserve">The meeting began with Ryan showcasing the concept art created for the Planet V-pet simulator concept, all group </w:t>
-      </w:r>
-      <w:r>
-        <w:rPr>
-          <w:sz w:val="24"/>
-        </w:rPr>
-        <w:t>members</w:t>
-      </w:r>
-      <w:r>
-        <w:rPr>
-          <w:sz w:val="24"/>
-        </w:rPr>
-        <w:t xml:space="preserve"> had agreed they like the concept presented and discussed building the game on a mobile platform. </w:t>
+        <w:t xml:space="preserve">The meeting began with an introduction to the meeting agenda. This meeting served the purpose of a group research task. Team members agreed to utilizing Kongregate to find a small handful of games we believe may fall into our brief. Under the idle games subcategory of Kongregate we found three games which we unanimously decided to play test; these games were: </w:t>
       </w:r>
     </w:p>
     <w:p>
       <w:pPr>
-        <w:rPr>
-          <w:sz w:val="24"/>
-        </w:rPr>
-      </w:pPr>
-      <w:r>
-        <w:rPr>
-          <w:sz w:val="24"/>
-        </w:rPr>
-        <w:t>Attention was then turned to the feedback given to the group from Rob. I had de-</w:t>
-      </w:r>
-      <w:r>
-        <w:rPr>
-          <w:sz w:val="24"/>
-        </w:rPr>
-        <w:t>briefed</w:t>
-      </w:r>
-      <w:r>
-        <w:rPr>
-          <w:sz w:val="24"/>
-        </w:rPr>
-        <w:t xml:space="preserve"> the feedback and high suggested we follow the </w:t>
-      </w:r>
-      <w:r>
-        <w:rPr>
-          <w:sz w:val="24"/>
-        </w:rPr>
-        <w:t>advice</w:t>
-      </w:r>
-      <w:r>
-        <w:rPr>
-          <w:sz w:val="24"/>
-        </w:rPr>
-        <w:t xml:space="preserve"> beat for beat, this was agreed and the next meeting was arranged for </w:t>
-      </w:r>
-      <w:r>
-        <w:rPr>
-          <w:sz w:val="24"/>
-        </w:rPr>
-        <w:t>this</w:t>
-      </w:r>
-      <w:r>
-        <w:rPr>
-          <w:sz w:val="24"/>
-        </w:rPr>
-        <w:t xml:space="preserve"> coming up Friday to </w:t>
-      </w:r>
-      <w:r>
-        <w:rPr>
-          <w:sz w:val="24"/>
-        </w:rPr>
-        <w:t xml:space="preserve">follow through with the advice. </w:t>
-      </w:r>
-      <w:r>
-        <w:rPr>
-          <w:sz w:val="24"/>
-        </w:rPr>
-        <w:t xml:space="preserve"> </w:t>
+        <w:pStyle w:val="ListParagraph"/>
+        <w:numPr>
+          <w:ilvl w:val="0"/>
+          <w:numId w:val="2"/>
+        </w:numPr>
+        <w:rPr>
+          <w:sz w:val="24"/>
+        </w:rPr>
+      </w:pPr>
+      <w:r>
+        <w:rPr>
+          <w:sz w:val="24"/>
+        </w:rPr>
+        <w:lastRenderedPageBreak/>
+        <w:t>Clicker Hero</w:t>
       </w:r>
       <w:r>
         <w:rPr>
@@ -802,17 +883,91 @@
     </w:p>
     <w:p>
       <w:pPr>
-        <w:rPr>
-          <w:sz w:val="24"/>
-        </w:rPr>
-      </w:pPr>
+        <w:pStyle w:val="ListParagraph"/>
+        <w:numPr>
+          <w:ilvl w:val="0"/>
+          <w:numId w:val="2"/>
+        </w:numPr>
+        <w:rPr>
+          <w:sz w:val="24"/>
+        </w:rPr>
+      </w:pPr>
+      <w:r>
+        <w:rPr>
+          <w:sz w:val="24"/>
+        </w:rPr>
+        <w:t xml:space="preserve">Slurpy Derpy </w:t>
+      </w:r>
     </w:p>
     <w:p>
       <w:pPr>
-        <w:rPr>
-          <w:sz w:val="24"/>
-        </w:rPr>
-      </w:pPr>
+        <w:pStyle w:val="ListParagraph"/>
+        <w:numPr>
+          <w:ilvl w:val="0"/>
+          <w:numId w:val="2"/>
+        </w:numPr>
+        <w:rPr>
+          <w:sz w:val="24"/>
+        </w:rPr>
+      </w:pPr>
+      <w:r>
+        <w:rPr>
+          <w:sz w:val="24"/>
+        </w:rPr>
+        <w:t xml:space="preserve">Realm Grinder </w:t>
+      </w:r>
+    </w:p>
+    <w:p>
+      <w:pPr>
+        <w:rPr>
+          <w:sz w:val="24"/>
+        </w:rPr>
+      </w:pPr>
+      <w:r>
+        <w:rPr>
+          <w:sz w:val="24"/>
+        </w:rPr>
+        <w:t xml:space="preserve">During the play testing of each game we scribed any thoughts or analogies that came to mind, we found out the core game mechanics all three games were quite similar. One analogy made compared the perceived core game loops to the compulsion loop featured in Nir Eyals Hooked model.  </w:t>
+      </w:r>
+    </w:p>
+    <w:p>
+      <w:pPr>
+        <w:rPr>
+          <w:sz w:val="24"/>
+        </w:rPr>
+      </w:pPr>
+      <w:r>
+        <w:rPr>
+          <w:sz w:val="24"/>
+        </w:rPr>
+        <w:t xml:space="preserve">Using the </w:t>
+      </w:r>
+      <w:r>
+        <w:rPr>
+          <w:sz w:val="24"/>
+        </w:rPr>
+        <w:t xml:space="preserve">analogies, we drew from the play </w:t>
+      </w:r>
+      <w:r>
+        <w:rPr>
+          <w:sz w:val="24"/>
+        </w:rPr>
+        <w:t xml:space="preserve">ting we began brain storming more game concepts, eventually, </w:t>
+      </w:r>
+      <w:r>
+        <w:rPr>
+          <w:sz w:val="24"/>
+        </w:rPr>
+        <w:t>the concept for a plant based clicker game was developed. Following this we assigned the group tasks</w:t>
+      </w:r>
+      <w:bookmarkStart w:id="0" w:name="_GoBack"/>
+      <w:bookmarkEnd w:id="0"/>
+      <w:r>
+        <w:rPr>
+          <w:sz w:val="24"/>
+        </w:rPr>
+        <w:t xml:space="preserve"> for the week. At 2:50pm the meeting was adjourned. </w:t>
+      </w:r>
     </w:p>
     <w:sectPr>
       <w:headerReference w:type="default" r:id="rId10"/>
@@ -1154,7 +1309,10 @@
       <w:t xml:space="preserve">Next meeting: </w:t>
     </w:r>
     <w:r>
-      <w:t>04/10</w:t>
+      <w:t>06</w:t>
+    </w:r>
+    <w:r>
+      <w:t>/10</w:t>
     </w:r>
     <w:r>
       <w:t>/2017 at Games Labs</w:t>
@@ -1782,7 +1940,7 @@
   <w:abstractNum w:abstractNumId="2" w15:restartNumberingAfterBreak="0">
     <w:nsid w:val="6F5133C8"/>
     <w:multiLevelType w:val="hybridMultilevel"/>
-    <w:tmpl w:val="FB941BC4"/>
+    <w:tmpl w:val="797E550A"/>
     <w:lvl w:ilvl="0" w:tplc="08090001">
       <w:start w:val="1"/>
       <w:numFmt w:val="bullet"/>
@@ -2077,7 +2235,7 @@
     <w:lsdException w:name="Table Web 2" w:semiHidden="1" w:unhideWhenUsed="1"/>
     <w:lsdException w:name="Table Web 3" w:semiHidden="1" w:unhideWhenUsed="1"/>
     <w:lsdException w:name="Balloon Text" w:semiHidden="1" w:unhideWhenUsed="1"/>
-    <w:lsdException w:name="Table Grid" w:semiHidden="1" w:uiPriority="59" w:unhideWhenUsed="1"/>
+    <w:lsdException w:name="Table Grid" w:uiPriority="59"/>
     <w:lsdException w:name="Table Theme" w:semiHidden="1" w:unhideWhenUsed="1"/>
     <w:lsdException w:name="Placeholder Text" w:semiHidden="1"/>
     <w:lsdException w:name="No Spacing" w:uiPriority="36" w:qFormat="1"/>
@@ -2646,6 +2804,7 @@
     <w:rsid w:val="00247A34"/>
     <w:rsid w:val="0031564C"/>
     <w:rsid w:val="00464DCC"/>
+    <w:rsid w:val="00534F0A"/>
     <w:rsid w:val="005A48EA"/>
     <w:rsid w:val="006C3935"/>
     <w:rsid w:val="006E34C9"/>
@@ -2850,7 +3009,7 @@
     <w:lsdException w:name="Table Web 2" w:semiHidden="1" w:unhideWhenUsed="1"/>
     <w:lsdException w:name="Table Web 3" w:semiHidden="1" w:unhideWhenUsed="1"/>
     <w:lsdException w:name="Balloon Text" w:semiHidden="1" w:unhideWhenUsed="1"/>
-    <w:lsdException w:name="Table Grid" w:semiHidden="1" w:uiPriority="39" w:unhideWhenUsed="1"/>
+    <w:lsdException w:name="Table Grid" w:uiPriority="39"/>
     <w:lsdException w:name="Table Theme" w:semiHidden="1" w:unhideWhenUsed="1"/>
     <w:lsdException w:name="Placeholder Text" w:semiHidden="1"/>
     <w:lsdException w:name="No Spacing" w:uiPriority="1" w:qFormat="1"/>
@@ -3396,12 +3555,9 @@
 </file>
 
 <file path=customXml/item1.xml><?xml version="1.0" encoding="utf-8"?>
-<?mso-contentType ?>
-<FormTemplates xmlns="http://schemas.microsoft.com/sharepoint/v3/contenttype/forms">
-  <Display>DocumentLibraryForm</Display>
-  <Edit>DocumentLibraryForm</Edit>
-  <New>DocumentLibraryForm</New>
-</FormTemplates>
+<p:properties xmlns:p="http://schemas.microsoft.com/office/2006/metadata/properties" xmlns:xsi="http://www.w3.org/2001/XMLSchema-instance" xmlns:pc="http://schemas.microsoft.com/office/infopath/2007/PartnerControls">
+  <documentManagement/>
+</p:properties>
 </file>
 
 <file path=customXml/item2.xml><?xml version="1.0" encoding="utf-8"?>
@@ -3519,15 +3675,19 @@
 </file>
 
 <file path=customXml/item3.xml><?xml version="1.0" encoding="utf-8"?>
-<p:properties xmlns:p="http://schemas.microsoft.com/office/2006/metadata/properties" xmlns:xsi="http://www.w3.org/2001/XMLSchema-instance" xmlns:pc="http://schemas.microsoft.com/office/infopath/2007/PartnerControls">
-  <documentManagement/>
-</p:properties>
+<?mso-contentType ?>
+<FormTemplates xmlns="http://schemas.microsoft.com/sharepoint/v3/contenttype/forms">
+  <Display>DocumentLibraryForm</Display>
+  <Edit>DocumentLibraryForm</Edit>
+  <New>DocumentLibraryForm</New>
+</FormTemplates>
 </file>
 
 <file path=customXml/itemProps1.xml><?xml version="1.0" encoding="utf-8"?>
-<ds:datastoreItem xmlns:ds="http://schemas.openxmlformats.org/officeDocument/2006/customXml" ds:itemID="{E4E71D74-CCBD-4CC4-95CD-8A7B3AEA9789}">
+<ds:datastoreItem xmlns:ds="http://schemas.openxmlformats.org/officeDocument/2006/customXml" ds:itemID="{10D6A196-A200-450C-BCD6-9A3392E2914A}">
   <ds:schemaRefs>
-    <ds:schemaRef ds:uri="http://schemas.microsoft.com/sharepoint/v3/contenttype/forms"/>
+    <ds:schemaRef ds:uri="http://schemas.microsoft.com/office/2006/metadata/properties"/>
+    <ds:schemaRef ds:uri="http://schemas.microsoft.com/office/infopath/2007/PartnerControls"/>
   </ds:schemaRefs>
 </ds:datastoreItem>
 </file>
@@ -3549,10 +3709,9 @@
 </file>
 
 <file path=customXml/itemProps3.xml><?xml version="1.0" encoding="utf-8"?>
-<ds:datastoreItem xmlns:ds="http://schemas.openxmlformats.org/officeDocument/2006/customXml" ds:itemID="{10D6A196-A200-450C-BCD6-9A3392E2914A}">
+<ds:datastoreItem xmlns:ds="http://schemas.openxmlformats.org/officeDocument/2006/customXml" ds:itemID="{E4E71D74-CCBD-4CC4-95CD-8A7B3AEA9789}">
   <ds:schemaRefs>
-    <ds:schemaRef ds:uri="http://schemas.microsoft.com/office/2006/metadata/properties"/>
-    <ds:schemaRef ds:uri="http://schemas.microsoft.com/office/infopath/2007/PartnerControls"/>
+    <ds:schemaRef ds:uri="http://schemas.microsoft.com/sharepoint/v3/contenttype/forms"/>
   </ds:schemaRefs>
 </ds:datastoreItem>
 </file>
</xml_diff>